<commit_message>
small modifications to hw doc
</commit_message>
<xml_diff>
--- a/bshih1_16720f13hw4.docx
+++ b/bshih1_16720f13hw4.docx
@@ -40,8 +40,13 @@
     <w:p/>
     <w:p>
       <w:r>
-        <w:t>Section 1: Lucas-Kanade</w:t>
-      </w:r>
+        <w:t>Section 1: Lucas-</w:t>
+      </w:r>
+      <w:proofErr w:type="spellStart"/>
+      <w:r>
+        <w:t>Kanade</w:t>
+      </w:r>
+      <w:proofErr w:type="spellEnd"/>
     </w:p>
     <w:p>
       <w:r>
@@ -66,13 +71,29 @@
     </w:p>
     <w:p>
       <w:r>
-        <w:t>Q1.2</w:t>
-      </w:r>
-      <w:r>
         <w:tab/>
+        <w:t>A</w:t>
+      </w:r>
+      <w:r>
+        <w:rPr>
+          <w:vertAlign w:val="superscript"/>
+        </w:rPr>
+        <w:t>T</w:t>
+      </w:r>
+      <w:r>
+        <w:t xml:space="preserve">A must be </w:t>
       </w:r>
       <w:bookmarkStart w:id="0" w:name="_GoBack"/>
       <w:bookmarkEnd w:id="0"/>
+    </w:p>
+    <w:p/>
+    <w:p>
+      <w:r>
+        <w:t>Q1.2</w:t>
+      </w:r>
+      <w:r>
+        <w:tab/>
+      </w:r>
     </w:p>
     <w:sectPr>
       <w:pgSz w:w="12240" w:h="15840"/>

</xml_diff>